<commit_message>
Added easy score adding, writing and reading from file
</commit_message>
<xml_diff>
--- a/08 game.docx
+++ b/08 game.docx
@@ -88,16 +88,8 @@
         <w:rPr>
           <w:lang w:val="en-US"/>
         </w:rPr>
-        <w:t xml:space="preserve">Backend </w:t>
-      </w:r>
-      <w:proofErr w:type="spellStart"/>
-      <w:r>
-        <w:rPr>
-          <w:lang w:val="en-US"/>
-        </w:rPr>
-        <w:t>geluid</w:t>
-      </w:r>
-      <w:proofErr w:type="spellEnd"/>
+        <w:t>Backend geluid</w:t>
+      </w:r>
     </w:p>
     <w:p>
       <w:pPr>
@@ -124,13 +116,25 @@
         </w:rPr>
         <w:t>Backend scenes</w:t>
       </w:r>
-    </w:p>
-    <w:p>
-      <w:pPr>
-        <w:rPr>
-          <w:lang w:val="en-US"/>
-        </w:rPr>
-      </w:pPr>
+      <w:r>
+        <w:rPr>
+          <w:lang w:val="en-US"/>
+        </w:rPr>
+        <w:t xml:space="preserve"> -</w:t>
+      </w:r>
+    </w:p>
+    <w:p>
+      <w:pPr>
+        <w:rPr>
+          <w:lang w:val="en-US"/>
+        </w:rPr>
+      </w:pPr>
+      <w:r>
+        <w:rPr>
+          <w:lang w:val="en-US"/>
+        </w:rPr>
+        <w:t>Backend UI -</w:t>
+      </w:r>
     </w:p>
     <w:p>
       <w:pPr>
@@ -169,111 +173,35 @@
       </w:r>
     </w:p>
     <w:p>
-      <w:pPr>
-        <w:rPr>
-          <w:lang w:val="en-US"/>
-        </w:rPr>
-      </w:pPr>
-      <w:r>
-        <w:rPr>
-          <w:lang w:val="en-US"/>
-        </w:rPr>
-        <w:t xml:space="preserve">Health </w:t>
-      </w:r>
-      <w:proofErr w:type="spellStart"/>
-      <w:r>
-        <w:rPr>
-          <w:lang w:val="en-US"/>
-        </w:rPr>
-        <w:t>functies</w:t>
-      </w:r>
-      <w:proofErr w:type="spellEnd"/>
-      <w:r>
-        <w:rPr>
-          <w:lang w:val="en-US"/>
-        </w:rPr>
-        <w:t xml:space="preserve"> </w:t>
-      </w:r>
-      <w:proofErr w:type="spellStart"/>
-      <w:r>
-        <w:rPr>
-          <w:lang w:val="en-US"/>
-        </w:rPr>
-        <w:t>klaarzetten</w:t>
-      </w:r>
-      <w:proofErr w:type="spellEnd"/>
-    </w:p>
-    <w:p>
-      <w:pPr>
-        <w:rPr>
-          <w:lang w:val="en-US"/>
-        </w:rPr>
-      </w:pPr>
-      <w:r>
-        <w:rPr>
-          <w:lang w:val="en-US"/>
-        </w:rPr>
+      <w:r>
+        <w:t>Health functies klaarzetten</w:t>
+      </w:r>
+    </w:p>
+    <w:p>
+      <w:r>
         <w:t>Menu</w:t>
       </w:r>
     </w:p>
-    <w:p>
-      <w:pPr>
-        <w:rPr>
-          <w:lang w:val="en-US"/>
-        </w:rPr>
-      </w:pPr>
-    </w:p>
+    <w:p/>
     <w:p>
       <w:pPr>
         <w:rPr>
           <w:sz w:val="40"/>
           <w:szCs w:val="40"/>
-          <w:lang w:val="en-US"/>
         </w:rPr>
       </w:pPr>
       <w:r>
         <w:rPr>
           <w:sz w:val="40"/>
           <w:szCs w:val="40"/>
-          <w:lang w:val="en-US"/>
         </w:rPr>
         <w:t>Sasha</w:t>
       </w:r>
     </w:p>
     <w:p>
-      <w:pPr>
-        <w:rPr>
-          <w:lang w:val="en-US"/>
-        </w:rPr>
-      </w:pPr>
-      <w:r>
-        <w:rPr>
-          <w:lang w:val="en-US"/>
-        </w:rPr>
-        <w:t xml:space="preserve">Main Game </w:t>
-      </w:r>
-      <w:proofErr w:type="spellStart"/>
-      <w:r>
-        <w:rPr>
-          <w:lang w:val="en-US"/>
-        </w:rPr>
-        <w:t>ritme</w:t>
-      </w:r>
-      <w:proofErr w:type="spellEnd"/>
-      <w:r>
-        <w:rPr>
-          <w:lang w:val="en-US"/>
-        </w:rPr>
-        <w:t xml:space="preserve"> </w:t>
-      </w:r>
-      <w:proofErr w:type="spellStart"/>
-      <w:r>
-        <w:rPr>
-          <w:lang w:val="en-US"/>
-        </w:rPr>
-        <w:t>gedeelte</w:t>
-      </w:r>
-      <w:proofErr w:type="spellEnd"/>
+      <w:r>
+        <w:t>Main Game ritme gedeelte</w:t>
+      </w:r>
     </w:p>
     <w:p>
       <w:pPr>

</xml_diff>

<commit_message>
added small changes to documentation
</commit_message>
<xml_diff>
--- a/08 game.docx
+++ b/08 game.docx
@@ -76,6 +76,12 @@
           <w:lang w:val="en-US"/>
         </w:rPr>
         <w:t>Backend Save and load</w:t>
+      </w:r>
+      <w:r>
+        <w:rPr>
+          <w:lang w:val="en-US"/>
+        </w:rPr>
+        <w:t xml:space="preserve"> score-</w:t>
       </w:r>
     </w:p>
     <w:p>

</xml_diff>

<commit_message>
deleted debug and .vs
</commit_message>
<xml_diff>
--- a/08 game.docx
+++ b/08 game.docx
@@ -77,27 +77,25 @@
         </w:rPr>
         <w:t>Backend Save and load</w:t>
       </w:r>
-    </w:p>
-    <w:p>
-      <w:pPr>
-        <w:rPr>
-          <w:lang w:val="en-US"/>
-        </w:rPr>
-      </w:pPr>
-      <w:r>
-        <w:rPr>
-          <w:lang w:val="en-US"/>
-        </w:rPr>
-        <w:t xml:space="preserve">Backend </w:t>
-      </w:r>
-      <w:proofErr w:type="spellStart"/>
-      <w:r>
-        <w:rPr>
-          <w:lang w:val="en-US"/>
-        </w:rPr>
-        <w:t>geluid</w:t>
-      </w:r>
-      <w:proofErr w:type="spellEnd"/>
+      <w:r>
+        <w:rPr>
+          <w:lang w:val="en-US"/>
+        </w:rPr>
+        <w:t xml:space="preserve"> score-</w:t>
+      </w:r>
+    </w:p>
+    <w:p>
+      <w:pPr>
+        <w:rPr>
+          <w:lang w:val="en-US"/>
+        </w:rPr>
+      </w:pPr>
+      <w:r>
+        <w:rPr>
+          <w:lang w:val="en-US"/>
+        </w:rPr>
+        <w:t>Backend geluid</w:t>
+      </w:r>
     </w:p>
     <w:p>
       <w:pPr>
@@ -124,13 +122,25 @@
         </w:rPr>
         <w:t>Backend scenes</w:t>
       </w:r>
-    </w:p>
-    <w:p>
-      <w:pPr>
-        <w:rPr>
-          <w:lang w:val="en-US"/>
-        </w:rPr>
-      </w:pPr>
+      <w:r>
+        <w:rPr>
+          <w:lang w:val="en-US"/>
+        </w:rPr>
+        <w:t xml:space="preserve"> -</w:t>
+      </w:r>
+    </w:p>
+    <w:p>
+      <w:pPr>
+        <w:rPr>
+          <w:lang w:val="en-US"/>
+        </w:rPr>
+      </w:pPr>
+      <w:r>
+        <w:rPr>
+          <w:lang w:val="en-US"/>
+        </w:rPr>
+        <w:t>Backend UI -</w:t>
+      </w:r>
     </w:p>
     <w:p>
       <w:pPr>
@@ -169,111 +179,35 @@
       </w:r>
     </w:p>
     <w:p>
-      <w:pPr>
-        <w:rPr>
-          <w:lang w:val="en-US"/>
-        </w:rPr>
-      </w:pPr>
-      <w:r>
-        <w:rPr>
-          <w:lang w:val="en-US"/>
-        </w:rPr>
-        <w:t xml:space="preserve">Health </w:t>
-      </w:r>
-      <w:proofErr w:type="spellStart"/>
-      <w:r>
-        <w:rPr>
-          <w:lang w:val="en-US"/>
-        </w:rPr>
-        <w:t>functies</w:t>
-      </w:r>
-      <w:proofErr w:type="spellEnd"/>
-      <w:r>
-        <w:rPr>
-          <w:lang w:val="en-US"/>
-        </w:rPr>
-        <w:t xml:space="preserve"> </w:t>
-      </w:r>
-      <w:proofErr w:type="spellStart"/>
-      <w:r>
-        <w:rPr>
-          <w:lang w:val="en-US"/>
-        </w:rPr>
-        <w:t>klaarzetten</w:t>
-      </w:r>
-      <w:proofErr w:type="spellEnd"/>
-    </w:p>
-    <w:p>
-      <w:pPr>
-        <w:rPr>
-          <w:lang w:val="en-US"/>
-        </w:rPr>
-      </w:pPr>
-      <w:r>
-        <w:rPr>
-          <w:lang w:val="en-US"/>
-        </w:rPr>
+      <w:r>
+        <w:t>Health functies klaarzetten</w:t>
+      </w:r>
+    </w:p>
+    <w:p>
+      <w:r>
         <w:t>Menu</w:t>
       </w:r>
     </w:p>
-    <w:p>
-      <w:pPr>
-        <w:rPr>
-          <w:lang w:val="en-US"/>
-        </w:rPr>
-      </w:pPr>
-    </w:p>
+    <w:p/>
     <w:p>
       <w:pPr>
         <w:rPr>
           <w:sz w:val="40"/>
           <w:szCs w:val="40"/>
-          <w:lang w:val="en-US"/>
         </w:rPr>
       </w:pPr>
       <w:r>
         <w:rPr>
           <w:sz w:val="40"/>
           <w:szCs w:val="40"/>
-          <w:lang w:val="en-US"/>
         </w:rPr>
         <w:t>Sasha</w:t>
       </w:r>
     </w:p>
     <w:p>
-      <w:pPr>
-        <w:rPr>
-          <w:lang w:val="en-US"/>
-        </w:rPr>
-      </w:pPr>
-      <w:r>
-        <w:rPr>
-          <w:lang w:val="en-US"/>
-        </w:rPr>
-        <w:t xml:space="preserve">Main Game </w:t>
-      </w:r>
-      <w:proofErr w:type="spellStart"/>
-      <w:r>
-        <w:rPr>
-          <w:lang w:val="en-US"/>
-        </w:rPr>
-        <w:t>ritme</w:t>
-      </w:r>
-      <w:proofErr w:type="spellEnd"/>
-      <w:r>
-        <w:rPr>
-          <w:lang w:val="en-US"/>
-        </w:rPr>
-        <w:t xml:space="preserve"> </w:t>
-      </w:r>
-      <w:proofErr w:type="spellStart"/>
-      <w:r>
-        <w:rPr>
-          <w:lang w:val="en-US"/>
-        </w:rPr>
-        <w:t>gedeelte</w:t>
-      </w:r>
-      <w:proofErr w:type="spellEnd"/>
+      <w:r>
+        <w:t>Main Game ritme gedeelte</w:t>
+      </w:r>
     </w:p>
     <w:p>
       <w:pPr>

</xml_diff>